<commit_message>
2/3 rws update to add template files
</commit_message>
<xml_diff>
--- a/RWS Proposal_101_Miller.docx
+++ b/RWS Proposal_101_Miller.docx
@@ -204,10 +204,7 @@
         <w:pStyle w:val="Heading2"/>
       </w:pPr>
       <w:r>
-        <w:t>Website</w:t>
-      </w:r>
-      <w:r>
-        <w:t xml:space="preserve"> Maintenance:</w:t>
+        <w:t>Website Maintenance:</w:t>
       </w:r>
     </w:p>
     <w:p>
@@ -786,6 +783,7 @@
                 <w:showingPlcHdr/>
                 <w15:appearance w15:val="hidden"/>
               </w:sdtPr>
+              <w:sdtEndPr/>
               <w:sdtContent>
                 <w:r>
                   <w:t>$0,000.00</w:t>
@@ -802,16 +800,19 @@
           </w:tcPr>
           <w:p>
             <w:r>
-              <w:t>Domain Name</w:t>
-            </w:r>
-            <w:r>
-              <w:t xml:space="preserve"> </w:t>
+              <w:t xml:space="preserve">Domain Name </w:t>
             </w:r>
             <w:r>
               <w:t>Registration</w:t>
             </w:r>
             <w:r>
-              <w:t xml:space="preserve"> Fees (annual cost)</w:t>
+              <w:t xml:space="preserve"> Fees (</w:t>
+            </w:r>
+            <w:r>
+              <w:t xml:space="preserve">&lt;$100 </w:t>
+            </w:r>
+            <w:r>
+              <w:t>annual cost)</w:t>
             </w:r>
           </w:p>
         </w:tc>
@@ -823,9 +824,24 @@
             <w:pPr>
               <w:pStyle w:val="TableTextDecimal"/>
             </w:pPr>
-            <w:r>
-              <w:t>&lt;$100.00</w:t>
-            </w:r>
+            <w:sdt>
+              <w:sdtPr>
+                <w:alias w:val="Enter Price:"/>
+                <w:tag w:val="Enter Price:"/>
+                <w:id w:val="-319191320"/>
+                <w:placeholder>
+                  <w:docPart w:val="166E83E11B95409F85EE37EF8242306B"/>
+                </w:placeholder>
+                <w:temporary/>
+                <w:showingPlcHdr/>
+                <w15:appearance w15:val="hidden"/>
+              </w:sdtPr>
+              <w:sdtContent>
+                <w:r>
+                  <w:t>$0,000.00</w:t>
+                </w:r>
+              </w:sdtContent>
+            </w:sdt>
           </w:p>
         </w:tc>
       </w:tr>
@@ -836,13 +852,7 @@
           </w:tcPr>
           <w:p>
             <w:r>
-              <w:t xml:space="preserve">RWS Time: </w:t>
-            </w:r>
-            <w:r>
-              <w:t>Web Hosting</w:t>
-            </w:r>
-            <w:r>
-              <w:t xml:space="preserve"> Search and Selection ($100 value)</w:t>
+              <w:t>RWS Time: Web Hosting Search and Selection ($100 value)</w:t>
             </w:r>
           </w:p>
         </w:tc>
@@ -866,6 +876,7 @@
                 <w:showingPlcHdr/>
                 <w15:appearance w15:val="hidden"/>
               </w:sdtPr>
+              <w:sdtEndPr/>
               <w:sdtContent>
                 <w:r>
                   <w:t>$0,000.00</w:t>
@@ -882,16 +893,23 @@
           </w:tcPr>
           <w:p>
             <w:r>
-              <w:t>Web Hosting</w:t>
+              <w:t>Web Hosting Fees</w:t>
             </w:r>
             <w:r>
-              <w:t xml:space="preserve"> Fees</w:t>
+              <w:t xml:space="preserve"> (</w:t>
             </w:r>
             <w:r>
-              <w:t xml:space="preserve"> (annual cost)</w:t>
+              <w:t xml:space="preserve">&lt;$100 </w:t>
             </w:r>
-            <w:bookmarkStart w:id="1" w:name="_GoBack"/>
-            <w:bookmarkEnd w:id="1"/>
+            <w:r>
+              <w:t>annual cost</w:t>
+            </w:r>
+            <w:r>
+              <w:t>, possibly free</w:t>
+            </w:r>
+            <w:r>
+              <w:t>)</w:t>
+            </w:r>
           </w:p>
         </w:tc>
         <w:tc>
@@ -902,12 +920,24 @@
             <w:pPr>
               <w:pStyle w:val="TableTextDecimal"/>
             </w:pPr>
-            <w:r>
-              <w:t>&lt;</w:t>
-            </w:r>
-            <w:r>
-              <w:t>$100.00</w:t>
-            </w:r>
+            <w:sdt>
+              <w:sdtPr>
+                <w:alias w:val="Enter Price:"/>
+                <w:tag w:val="Enter Price:"/>
+                <w:id w:val="464783149"/>
+                <w:placeholder>
+                  <w:docPart w:val="206BF00A002240C8B513F2CE4AD79740"/>
+                </w:placeholder>
+                <w:temporary/>
+                <w:showingPlcHdr/>
+                <w15:appearance w15:val="hidden"/>
+              </w:sdtPr>
+              <w:sdtContent>
+                <w:r>
+                  <w:t>$0,000.00</w:t>
+                </w:r>
+              </w:sdtContent>
+            </w:sdt>
           </w:p>
         </w:tc>
       </w:tr>
@@ -942,6 +972,7 @@
                 <w:showingPlcHdr/>
                 <w15:appearance w15:val="hidden"/>
               </w:sdtPr>
+              <w:sdtEndPr/>
               <w:sdtContent>
                 <w:r>
                   <w:t>$0,000.00</w:t>
@@ -1086,13 +1117,27 @@
                 <w:color w:val="FFFFFF" w:themeColor="background1"/>
               </w:rPr>
             </w:pPr>
-            <w:r>
-              <w:rPr>
-                <w:b/>
-                <w:color w:val="FFFFFF" w:themeColor="background1"/>
-              </w:rPr>
-              <w:t>&lt;$200.00</w:t>
-            </w:r>
+            <w:sdt>
+              <w:sdtPr>
+                <w:alias w:val="Enter Price:"/>
+                <w:tag w:val="Enter Price:"/>
+                <w:id w:val="921680942"/>
+                <w:placeholder>
+                  <w:docPart w:val="2FB71B4E3AC14FC38FF25C40BA51E7B0"/>
+                </w:placeholder>
+                <w:temporary/>
+                <w:showingPlcHdr/>
+                <w15:appearance w15:val="hidden"/>
+              </w:sdtPr>
+              <w:sdtContent>
+                <w:r>
+                  <w:rPr>
+                    <w:color w:val="FFFFFF" w:themeColor="background1"/>
+                  </w:rPr>
+                  <w:t>$0,000.00</w:t>
+                </w:r>
+              </w:sdtContent>
+            </w:sdt>
           </w:p>
         </w:tc>
       </w:tr>
@@ -1170,6 +1215,7 @@
                 <w:showingPlcHdr/>
                 <w15:appearance w15:val="hidden"/>
               </w:sdtPr>
+              <w:sdtEndPr/>
               <w:sdtContent>
                 <w:r>
                   <w:rPr>
@@ -1197,6 +1243,12 @@
             <w:r>
               <w:t>Domain Name Renewal</w:t>
             </w:r>
+            <w:r>
+              <w:t xml:space="preserve"> </w:t>
+            </w:r>
+            <w:r>
+              <w:t>(&lt;$100 annual cost)</w:t>
+            </w:r>
           </w:p>
         </w:tc>
         <w:tc>
@@ -1207,9 +1259,24 @@
             <w:pPr>
               <w:pStyle w:val="TableTextDecimal"/>
             </w:pPr>
-            <w:r>
-              <w:t>&lt;$100.00</w:t>
-            </w:r>
+            <w:sdt>
+              <w:sdtPr>
+                <w:alias w:val="Enter Price:"/>
+                <w:tag w:val="Enter Price:"/>
+                <w:id w:val="-2054837443"/>
+                <w:placeholder>
+                  <w:docPart w:val="433C796F552A45A2AA3D07533BD63AD0"/>
+                </w:placeholder>
+                <w:temporary/>
+                <w:showingPlcHdr/>
+                <w15:appearance w15:val="hidden"/>
+              </w:sdtPr>
+              <w:sdtContent>
+                <w:r>
+                  <w:t>$0,000.00</w:t>
+                </w:r>
+              </w:sdtContent>
+            </w:sdt>
           </w:p>
         </w:tc>
       </w:tr>
@@ -1225,6 +1292,12 @@
             <w:r>
               <w:t>Web Hosting Renewal</w:t>
             </w:r>
+            <w:r>
+              <w:t xml:space="preserve"> </w:t>
+            </w:r>
+            <w:r>
+              <w:t>(&lt;$100 annual cost, possibly free)</w:t>
+            </w:r>
           </w:p>
         </w:tc>
         <w:tc>
@@ -1235,9 +1308,24 @@
             <w:pPr>
               <w:pStyle w:val="TableTextDecimal"/>
             </w:pPr>
-            <w:r>
-              <w:t>&lt;$100.00</w:t>
-            </w:r>
+            <w:sdt>
+              <w:sdtPr>
+                <w:alias w:val="Enter Price:"/>
+                <w:tag w:val="Enter Price:"/>
+                <w:id w:val="-338316604"/>
+                <w:placeholder>
+                  <w:docPart w:val="BFB4417A5F58453B89CC0592B203746A"/>
+                </w:placeholder>
+                <w:temporary/>
+                <w:showingPlcHdr/>
+                <w15:appearance w15:val="hidden"/>
+              </w:sdtPr>
+              <w:sdtContent>
+                <w:r>
+                  <w:t>$0,000.00</w:t>
+                </w:r>
+              </w:sdtContent>
+            </w:sdt>
           </w:p>
         </w:tc>
       </w:tr>
@@ -1272,6 +1360,7 @@
                 <w:showingPlcHdr/>
                 <w15:appearance w15:val="hidden"/>
               </w:sdtPr>
+              <w:sdtEndPr/>
               <w:sdtContent>
                 <w:r>
                   <w:t>Total</w:t>
@@ -1296,12 +1385,24 @@
                 <w:bCs/>
               </w:rPr>
             </w:pPr>
-            <w:r>
-              <w:rPr>
-                <w:bCs/>
-              </w:rPr>
-              <w:t>&lt;$200.00</w:t>
-            </w:r>
+            <w:sdt>
+              <w:sdtPr>
+                <w:alias w:val="Enter Price:"/>
+                <w:tag w:val="Enter Price:"/>
+                <w:id w:val="-513918512"/>
+                <w:placeholder>
+                  <w:docPart w:val="3EAAF83B0A9D44D483DD7BC14A148C2B"/>
+                </w:placeholder>
+                <w:temporary/>
+                <w:showingPlcHdr/>
+                <w15:appearance w15:val="hidden"/>
+              </w:sdtPr>
+              <w:sdtContent>
+                <w:r>
+                  <w:t>$0,000.00</w:t>
+                </w:r>
+              </w:sdtContent>
+            </w:sdt>
           </w:p>
         </w:tc>
       </w:tr>
@@ -1357,7 +1458,36 @@
         <w:spacing w:before="180"/>
       </w:pPr>
       <w:r>
-        <w:t>For any additional services that are performed but are not agreed upon herein, those services will be charged on an hourly basis.  My hourly rate is $40.00.</w:t>
+        <w:t xml:space="preserve">For any additional services that are performed but are not agreed upon herein, those services will be charged on an hourly basis.  My </w:t>
+      </w:r>
+      <w:bookmarkStart w:id="1" w:name="_GoBack"/>
+      <w:bookmarkEnd w:id="1"/>
+      <w:r>
+        <w:t>hourly rate is $40.00.</w:t>
+      </w:r>
+    </w:p>
+    <w:p>
+      <w:pPr>
+        <w:rPr>
+          <w:b/>
+          <w:bCs/>
+          <w:caps/>
+          <w:color w:val="1F4E79" w:themeColor="accent1" w:themeShade="80"/>
+          <w:sz w:val="28"/>
+          <w:szCs w:val="28"/>
+        </w:rPr>
+      </w:pPr>
+      <w:r>
+        <w:rPr>
+          <w:b/>
+        </w:rPr>
+        <w:t>In exchange for preparing the website, Mike will write a recommendation for Randy for Randy’s portfolio and LinkedIn pages.</w:t>
+      </w:r>
+      <w:r>
+        <w:rPr>
+          <w:b/>
+        </w:rPr>
+        <w:br w:type="page"/>
       </w:r>
     </w:p>
     <w:p>
@@ -4214,6 +4344,162 @@
         </w:p>
       </w:docPartBody>
     </w:docPart>
+    <w:docPart>
+      <w:docPartPr>
+        <w:name w:val="166E83E11B95409F85EE37EF8242306B"/>
+        <w:category>
+          <w:name w:val="General"/>
+          <w:gallery w:val="placeholder"/>
+        </w:category>
+        <w:types>
+          <w:type w:val="bbPlcHdr"/>
+        </w:types>
+        <w:behaviors>
+          <w:behavior w:val="content"/>
+        </w:behaviors>
+        <w:guid w:val="{728ABCDF-FE7F-4368-9241-3686820BAC69}"/>
+      </w:docPartPr>
+      <w:docPartBody>
+        <w:p>
+          <w:pPr>
+            <w:pStyle w:val="166E83E11B95409F85EE37EF8242306B"/>
+          </w:pPr>
+          <w:r>
+            <w:t>$0,000.00</w:t>
+          </w:r>
+        </w:p>
+      </w:docPartBody>
+    </w:docPart>
+    <w:docPart>
+      <w:docPartPr>
+        <w:name w:val="206BF00A002240C8B513F2CE4AD79740"/>
+        <w:category>
+          <w:name w:val="General"/>
+          <w:gallery w:val="placeholder"/>
+        </w:category>
+        <w:types>
+          <w:type w:val="bbPlcHdr"/>
+        </w:types>
+        <w:behaviors>
+          <w:behavior w:val="content"/>
+        </w:behaviors>
+        <w:guid w:val="{A67D2179-3961-4888-A656-CC912330EB42}"/>
+      </w:docPartPr>
+      <w:docPartBody>
+        <w:p>
+          <w:pPr>
+            <w:pStyle w:val="206BF00A002240C8B513F2CE4AD79740"/>
+          </w:pPr>
+          <w:r>
+            <w:t>$0,000.00</w:t>
+          </w:r>
+        </w:p>
+      </w:docPartBody>
+    </w:docPart>
+    <w:docPart>
+      <w:docPartPr>
+        <w:name w:val="2FB71B4E3AC14FC38FF25C40BA51E7B0"/>
+        <w:category>
+          <w:name w:val="General"/>
+          <w:gallery w:val="placeholder"/>
+        </w:category>
+        <w:types>
+          <w:type w:val="bbPlcHdr"/>
+        </w:types>
+        <w:behaviors>
+          <w:behavior w:val="content"/>
+        </w:behaviors>
+        <w:guid w:val="{9E0CBB5A-95D9-41C1-A6B0-830520A09FE2}"/>
+      </w:docPartPr>
+      <w:docPartBody>
+        <w:p>
+          <w:pPr>
+            <w:pStyle w:val="2FB71B4E3AC14FC38FF25C40BA51E7B0"/>
+          </w:pPr>
+          <w:r>
+            <w:t>$0,000.00</w:t>
+          </w:r>
+        </w:p>
+      </w:docPartBody>
+    </w:docPart>
+    <w:docPart>
+      <w:docPartPr>
+        <w:name w:val="3EAAF83B0A9D44D483DD7BC14A148C2B"/>
+        <w:category>
+          <w:name w:val="General"/>
+          <w:gallery w:val="placeholder"/>
+        </w:category>
+        <w:types>
+          <w:type w:val="bbPlcHdr"/>
+        </w:types>
+        <w:behaviors>
+          <w:behavior w:val="content"/>
+        </w:behaviors>
+        <w:guid w:val="{AF174E0F-97DC-4D4B-BFD9-87A2D4BA7EFF}"/>
+      </w:docPartPr>
+      <w:docPartBody>
+        <w:p>
+          <w:pPr>
+            <w:pStyle w:val="3EAAF83B0A9D44D483DD7BC14A148C2B"/>
+          </w:pPr>
+          <w:r>
+            <w:t>$0,000.00</w:t>
+          </w:r>
+        </w:p>
+      </w:docPartBody>
+    </w:docPart>
+    <w:docPart>
+      <w:docPartPr>
+        <w:name w:val="433C796F552A45A2AA3D07533BD63AD0"/>
+        <w:category>
+          <w:name w:val="General"/>
+          <w:gallery w:val="placeholder"/>
+        </w:category>
+        <w:types>
+          <w:type w:val="bbPlcHdr"/>
+        </w:types>
+        <w:behaviors>
+          <w:behavior w:val="content"/>
+        </w:behaviors>
+        <w:guid w:val="{E76B9E97-7CDE-43AF-8171-A246FF19EBF3}"/>
+      </w:docPartPr>
+      <w:docPartBody>
+        <w:p>
+          <w:pPr>
+            <w:pStyle w:val="433C796F552A45A2AA3D07533BD63AD0"/>
+          </w:pPr>
+          <w:r>
+            <w:t>$0,000.00</w:t>
+          </w:r>
+        </w:p>
+      </w:docPartBody>
+    </w:docPart>
+    <w:docPart>
+      <w:docPartPr>
+        <w:name w:val="BFB4417A5F58453B89CC0592B203746A"/>
+        <w:category>
+          <w:name w:val="General"/>
+          <w:gallery w:val="placeholder"/>
+        </w:category>
+        <w:types>
+          <w:type w:val="bbPlcHdr"/>
+        </w:types>
+        <w:behaviors>
+          <w:behavior w:val="content"/>
+        </w:behaviors>
+        <w:guid w:val="{EC3FEF88-1033-4439-A058-B4C76860D0DB}"/>
+      </w:docPartPr>
+      <w:docPartBody>
+        <w:p>
+          <w:pPr>
+            <w:pStyle w:val="BFB4417A5F58453B89CC0592B203746A"/>
+          </w:pPr>
+          <w:r>
+            <w:t>$0,000.00</w:t>
+          </w:r>
+        </w:p>
+      </w:docPartBody>
+    </w:docPart>
   </w:docParts>
 </w:glossaryDocument>
 </file>
@@ -4296,6 +4582,8 @@
   <w:rsids>
     <w:rsidRoot w:val="000225FA"/>
     <w:rsid w:val="000225FA"/>
+    <w:rsid w:val="006317BD"/>
+    <w:rsid w:val="00AB6530"/>
     <w:rsid w:val="00AD2B9B"/>
   </w:rsids>
   <m:mathPr>
@@ -5362,6 +5650,30 @@
     <w:name w:val="C797330476084484B87956EAA082FBA1"/>
     <w:rsid w:val="00AD2B9B"/>
   </w:style>
+  <w:style w:type="paragraph" w:customStyle="1" w:styleId="166E83E11B95409F85EE37EF8242306B">
+    <w:name w:val="166E83E11B95409F85EE37EF8242306B"/>
+    <w:rsid w:val="006317BD"/>
+  </w:style>
+  <w:style w:type="paragraph" w:customStyle="1" w:styleId="206BF00A002240C8B513F2CE4AD79740">
+    <w:name w:val="206BF00A002240C8B513F2CE4AD79740"/>
+    <w:rsid w:val="006317BD"/>
+  </w:style>
+  <w:style w:type="paragraph" w:customStyle="1" w:styleId="2FB71B4E3AC14FC38FF25C40BA51E7B0">
+    <w:name w:val="2FB71B4E3AC14FC38FF25C40BA51E7B0"/>
+    <w:rsid w:val="006317BD"/>
+  </w:style>
+  <w:style w:type="paragraph" w:customStyle="1" w:styleId="3EAAF83B0A9D44D483DD7BC14A148C2B">
+    <w:name w:val="3EAAF83B0A9D44D483DD7BC14A148C2B"/>
+    <w:rsid w:val="006317BD"/>
+  </w:style>
+  <w:style w:type="paragraph" w:customStyle="1" w:styleId="433C796F552A45A2AA3D07533BD63AD0">
+    <w:name w:val="433C796F552A45A2AA3D07533BD63AD0"/>
+    <w:rsid w:val="006317BD"/>
+  </w:style>
+  <w:style w:type="paragraph" w:customStyle="1" w:styleId="BFB4417A5F58453B89CC0592B203746A">
+    <w:name w:val="BFB4417A5F58453B89CC0592B203746A"/>
+    <w:rsid w:val="006317BD"/>
+  </w:style>
 </w:styles>
 </file>
 
@@ -5657,7 +5969,7 @@
 </file>
 
 <file path=customXml/itemProps2.xml><?xml version="1.0" encoding="utf-8"?>
-<ds:datastoreItem xmlns:ds="http://schemas.openxmlformats.org/officeDocument/2006/customXml" ds:itemID="{2BC20478-689C-434E-93B8-5D06829E0E57}">
+<ds:datastoreItem xmlns:ds="http://schemas.openxmlformats.org/officeDocument/2006/customXml" ds:itemID="{4D62DAA6-1282-4DF5-A86F-928331E15885}">
   <ds:schemaRefs>
     <ds:schemaRef ds:uri="http://schemas.openxmlformats.org/officeDocument/2006/bibliography"/>
   </ds:schemaRefs>

</xml_diff>